<commit_message>
Add infos for naive bayes algorithm.
</commit_message>
<xml_diff>
--- a/naive bayes/NaiveBayesAlgorithm_Infos.docx
+++ b/naive bayes/NaiveBayesAlgorithm_Infos.docx
@@ -10,7 +10,6 @@
           <w:szCs w:val="40"/>
         </w:rPr>
       </w:pPr>
-      <w:proofErr w:type="spellStart"/>
       <w:r>
         <w:rPr>
           <w:b/>
@@ -19,7 +18,6 @@
         </w:rPr>
         <w:t>NaiveBayes</w:t>
       </w:r>
-      <w:proofErr w:type="spellEnd"/>
     </w:p>
     <w:p>
       <w:pPr>
@@ -106,39 +104,7 @@
           <w:sz w:val="24"/>
           <w:szCs w:val="24"/>
         </w:rPr>
-        <w:t xml:space="preserve">- Grundlage des </w:t>
-      </w:r>
-      <w:proofErr w:type="spellStart"/>
-      <w:r>
-        <w:rPr>
-          <w:sz w:val="24"/>
-          <w:szCs w:val="24"/>
-        </w:rPr>
-        <w:t>Machine</w:t>
-      </w:r>
-      <w:proofErr w:type="spellEnd"/>
-      <w:r>
-        <w:rPr>
-          <w:sz w:val="24"/>
-          <w:szCs w:val="24"/>
-        </w:rPr>
-        <w:t xml:space="preserve">-Learning Algorithmus ist das </w:t>
-      </w:r>
-      <w:proofErr w:type="spellStart"/>
-      <w:r>
-        <w:rPr>
-          <w:sz w:val="24"/>
-          <w:szCs w:val="24"/>
-        </w:rPr>
-        <w:t>Bayes</w:t>
-      </w:r>
-      <w:proofErr w:type="spellEnd"/>
-      <w:r>
-        <w:rPr>
-          <w:sz w:val="24"/>
-          <w:szCs w:val="24"/>
-        </w:rPr>
-        <w:t>-Theorem</w:t>
+        <w:t>- Grundlage des Machine-Learning Algorithmus ist das Bayes-Theorem</w:t>
       </w:r>
       <w:r>
         <w:rPr>
@@ -264,7 +230,6 @@
           <w:szCs w:val="40"/>
         </w:rPr>
       </w:pPr>
-      <w:proofErr w:type="spellStart"/>
       <w:r>
         <w:rPr>
           <w:b/>
@@ -273,7 +238,6 @@
         </w:rPr>
         <w:t>NaiveBayesMultinomial</w:t>
       </w:r>
-      <w:proofErr w:type="spellEnd"/>
     </w:p>
     <w:p>
       <w:pPr>
@@ -330,23 +294,7 @@
           <w:sz w:val="24"/>
           <w:szCs w:val="24"/>
         </w:rPr>
-        <w:t xml:space="preserve">- Bernoulli Naive </w:t>
-      </w:r>
-      <w:proofErr w:type="spellStart"/>
-      <w:r>
-        <w:rPr>
-          <w:sz w:val="24"/>
-          <w:szCs w:val="24"/>
-        </w:rPr>
-        <w:t>Bayes</w:t>
-      </w:r>
-      <w:proofErr w:type="spellEnd"/>
-      <w:r>
-        <w:rPr>
-          <w:sz w:val="24"/>
-          <w:szCs w:val="24"/>
-        </w:rPr>
-        <w:t xml:space="preserve"> ist ein binärer Algorithmus, der lediglich angibt, ob </w:t>
+        <w:t xml:space="preserve">- Bernoulli Naive Bayes ist ein binärer Algorithmus, der lediglich angibt, ob </w:t>
       </w:r>
       <w:r>
         <w:rPr>
@@ -375,59 +323,26 @@
           <w:sz w:val="24"/>
           <w:szCs w:val="24"/>
         </w:rPr>
-        <w:t xml:space="preserve">- </w:t>
-      </w:r>
-      <w:proofErr w:type="spellStart"/>
-      <w:r>
-        <w:rPr>
-          <w:sz w:val="24"/>
-          <w:szCs w:val="24"/>
-        </w:rPr>
-        <w:t>Gaussian</w:t>
-      </w:r>
-      <w:proofErr w:type="spellEnd"/>
-      <w:r>
-        <w:rPr>
-          <w:sz w:val="24"/>
-          <w:szCs w:val="24"/>
-        </w:rPr>
-        <w:t xml:space="preserve"> Naive </w:t>
-      </w:r>
-      <w:proofErr w:type="spellStart"/>
-      <w:r>
-        <w:rPr>
-          <w:sz w:val="24"/>
-          <w:szCs w:val="24"/>
-        </w:rPr>
-        <w:t>Bayes</w:t>
-      </w:r>
-      <w:proofErr w:type="spellEnd"/>
-      <w:r>
-        <w:rPr>
-          <w:sz w:val="24"/>
-          <w:szCs w:val="24"/>
-        </w:rPr>
-        <w:t xml:space="preserve"> gibt eine stetige Verteilung der Merkmale an</w:t>
-      </w:r>
-    </w:p>
-    <w:p>
-      <w:pPr>
-        <w:rPr>
-          <w:b/>
-          <w:sz w:val="40"/>
-          <w:szCs w:val="40"/>
-        </w:rPr>
-      </w:pPr>
-    </w:p>
-    <w:p>
-      <w:pPr>
-        <w:rPr>
-          <w:b/>
-          <w:sz w:val="40"/>
-          <w:szCs w:val="40"/>
-        </w:rPr>
-      </w:pPr>
-      <w:proofErr w:type="spellStart"/>
+        <w:t>- Gaussian Naive Bayes gibt eine stetige Verteilung der Merkmale an</w:t>
+      </w:r>
+    </w:p>
+    <w:p>
+      <w:pPr>
+        <w:rPr>
+          <w:b/>
+          <w:sz w:val="40"/>
+          <w:szCs w:val="40"/>
+        </w:rPr>
+      </w:pPr>
+    </w:p>
+    <w:p>
+      <w:pPr>
+        <w:rPr>
+          <w:b/>
+          <w:sz w:val="40"/>
+          <w:szCs w:val="40"/>
+        </w:rPr>
+      </w:pPr>
       <w:r>
         <w:rPr>
           <w:b/>
@@ -444,7 +359,6 @@
         </w:rPr>
         <w:t>alText</w:t>
       </w:r>
-      <w:proofErr w:type="spellEnd"/>
     </w:p>
     <w:p>
       <w:pPr>
@@ -538,36 +452,262 @@
           <w:sz w:val="40"/>
           <w:szCs w:val="40"/>
         </w:rPr>
-        <w:t xml:space="preserve"> </w:t>
-      </w:r>
-      <w:proofErr w:type="spellStart"/>
-      <w:r>
-        <w:rPr>
-          <w:b/>
-          <w:sz w:val="40"/>
-          <w:szCs w:val="40"/>
-        </w:rPr>
-        <w:t>Bayes</w:t>
-      </w:r>
-      <w:proofErr w:type="spellEnd"/>
-      <w:r>
-        <w:rPr>
-          <w:b/>
-          <w:sz w:val="40"/>
-          <w:szCs w:val="40"/>
-        </w:rPr>
-        <w:t xml:space="preserve"> </w:t>
-      </w:r>
-      <w:proofErr w:type="spellStart"/>
-      <w:r>
-        <w:rPr>
-          <w:b/>
-          <w:sz w:val="40"/>
-          <w:szCs w:val="40"/>
-        </w:rPr>
-        <w:t>Klassifizierer</w:t>
-      </w:r>
-      <w:proofErr w:type="spellEnd"/>
+        <w:t xml:space="preserve"> Bayes Klassifizierer:</w:t>
+      </w:r>
+    </w:p>
+    <w:p>
+      <w:pPr>
+        <w:rPr>
+          <w:sz w:val="24"/>
+          <w:szCs w:val="24"/>
+        </w:rPr>
+      </w:pPr>
+      <w:r>
+        <w:rPr>
+          <w:sz w:val="24"/>
+          <w:szCs w:val="24"/>
+        </w:rPr>
+        <w:t xml:space="preserve">- </w:t>
+      </w:r>
+      <w:r>
+        <w:rPr>
+          <w:sz w:val="24"/>
+          <w:szCs w:val="24"/>
+        </w:rPr>
+        <w:t>Kann effektiv mit großen Datensätzen arbeiten</w:t>
+      </w:r>
+    </w:p>
+    <w:p>
+      <w:pPr>
+        <w:rPr>
+          <w:sz w:val="24"/>
+          <w:szCs w:val="24"/>
+        </w:rPr>
+      </w:pPr>
+      <w:r>
+        <w:rPr>
+          <w:sz w:val="24"/>
+          <w:szCs w:val="24"/>
+        </w:rPr>
+        <w:t>- Wenig Rechenaufwand</w:t>
+      </w:r>
+    </w:p>
+    <w:p>
+      <w:pPr>
+        <w:rPr>
+          <w:sz w:val="24"/>
+          <w:szCs w:val="24"/>
+        </w:rPr>
+      </w:pPr>
+      <w:r>
+        <w:rPr>
+          <w:sz w:val="24"/>
+          <w:szCs w:val="24"/>
+        </w:rPr>
+        <w:t>- einfach zu implementieren</w:t>
+      </w:r>
+    </w:p>
+    <w:p>
+      <w:pPr>
+        <w:rPr>
+          <w:sz w:val="24"/>
+          <w:szCs w:val="24"/>
+        </w:rPr>
+      </w:pPr>
+      <w:r>
+        <w:rPr>
+          <w:sz w:val="24"/>
+          <w:szCs w:val="24"/>
+        </w:rPr>
+        <w:t>- funktioniert auch gut auf kleinen Datensätzen</w:t>
+      </w:r>
+    </w:p>
+    <w:p>
+      <w:pPr>
+        <w:rPr>
+          <w:sz w:val="24"/>
+          <w:szCs w:val="24"/>
+        </w:rPr>
+      </w:pPr>
+      <w:r>
+        <w:rPr>
+          <w:sz w:val="24"/>
+          <w:szCs w:val="24"/>
+        </w:rPr>
+        <w:t>- Erzielt in der Textklassifizierung gute Ergebnisse</w:t>
+      </w:r>
+    </w:p>
+    <w:p>
+      <w:pPr>
+        <w:rPr>
+          <w:sz w:val="24"/>
+          <w:szCs w:val="24"/>
+        </w:rPr>
+      </w:pPr>
+      <w:r>
+        <w:rPr>
+          <w:sz w:val="24"/>
+          <w:szCs w:val="24"/>
+        </w:rPr>
+        <w:t>- Kann mit mehr als nur 2 Klassen arbeiten (beliebig viele)</w:t>
+      </w:r>
+    </w:p>
+    <w:p>
+      <w:pPr>
+        <w:rPr>
+          <w:sz w:val="24"/>
+          <w:szCs w:val="24"/>
+        </w:rPr>
+      </w:pPr>
+    </w:p>
+    <w:p>
+      <w:pPr>
+        <w:rPr>
+          <w:sz w:val="24"/>
+          <w:szCs w:val="24"/>
+        </w:rPr>
+      </w:pPr>
+      <w:r>
+        <w:rPr>
+          <w:b/>
+          <w:sz w:val="40"/>
+          <w:szCs w:val="40"/>
+        </w:rPr>
+        <w:t>Nachteile Naive</w:t>
+      </w:r>
+      <w:r>
+        <w:rPr>
+          <w:b/>
+          <w:sz w:val="40"/>
+          <w:szCs w:val="40"/>
+        </w:rPr>
+        <w:t xml:space="preserve"> Bayes Klassifizierer:</w:t>
+      </w:r>
+    </w:p>
+    <w:p>
+      <w:pPr>
+        <w:rPr>
+          <w:sz w:val="24"/>
+          <w:szCs w:val="24"/>
+        </w:rPr>
+      </w:pPr>
+      <w:r>
+        <w:rPr>
+          <w:sz w:val="24"/>
+          <w:szCs w:val="24"/>
+        </w:rPr>
+        <w:t xml:space="preserve">- </w:t>
+      </w:r>
+      <w:r>
+        <w:rPr>
+          <w:sz w:val="24"/>
+          <w:szCs w:val="24"/>
+        </w:rPr>
+        <w:t>Schwierig</w:t>
+      </w:r>
+      <w:r>
+        <w:rPr>
+          <w:sz w:val="24"/>
+          <w:szCs w:val="24"/>
+        </w:rPr>
+        <w:t>/aufw</w:t>
+      </w:r>
+      <w:r>
+        <w:rPr>
+          <w:sz w:val="24"/>
+          <w:szCs w:val="24"/>
+        </w:rPr>
+        <w:t>ändig</w:t>
+      </w:r>
+      <w:r>
+        <w:rPr>
+          <w:sz w:val="24"/>
+          <w:szCs w:val="24"/>
+        </w:rPr>
+        <w:t xml:space="preserve"> den Datensatz mit den unabhängigen Merkmalen zu</w:t>
+      </w:r>
+      <w:r>
+        <w:rPr>
+          <w:sz w:val="24"/>
+          <w:szCs w:val="24"/>
+        </w:rPr>
+        <w:t>r sinnvollen Klassifikation</w:t>
+      </w:r>
+      <w:r>
+        <w:rPr>
+          <w:sz w:val="24"/>
+          <w:szCs w:val="24"/>
+        </w:rPr>
+        <w:t>/Vorhersage</w:t>
+      </w:r>
+      <w:r>
+        <w:rPr>
+          <w:sz w:val="24"/>
+          <w:szCs w:val="24"/>
+        </w:rPr>
+        <w:t xml:space="preserve"> zu</w:t>
+      </w:r>
+      <w:r>
+        <w:rPr>
+          <w:sz w:val="24"/>
+          <w:szCs w:val="24"/>
+        </w:rPr>
+        <w:t xml:space="preserve"> erst</w:t>
+      </w:r>
+      <w:r>
+        <w:rPr>
+          <w:sz w:val="24"/>
+          <w:szCs w:val="24"/>
+        </w:rPr>
+        <w:t>e</w:t>
+      </w:r>
+      <w:r>
+        <w:rPr>
+          <w:sz w:val="24"/>
+          <w:szCs w:val="24"/>
+        </w:rPr>
+        <w:t>llen</w:t>
+      </w:r>
+    </w:p>
+    <w:p>
+      <w:pPr>
+        <w:rPr>
+          <w:sz w:val="24"/>
+          <w:szCs w:val="24"/>
+        </w:rPr>
+      </w:pPr>
+    </w:p>
+    <w:p>
+      <w:pPr>
+        <w:rPr>
+          <w:sz w:val="24"/>
+          <w:szCs w:val="24"/>
+        </w:rPr>
+      </w:pPr>
+      <w:r>
+        <w:rPr>
+          <w:b/>
+          <w:sz w:val="40"/>
+          <w:szCs w:val="40"/>
+        </w:rPr>
+        <w:t xml:space="preserve">Anwendungen </w:t>
+      </w:r>
+      <w:r>
+        <w:rPr>
+          <w:b/>
+          <w:sz w:val="40"/>
+          <w:szCs w:val="40"/>
+        </w:rPr>
+        <w:t>NaiveBayesMultinomi</w:t>
+      </w:r>
+      <w:r>
+        <w:rPr>
+          <w:b/>
+          <w:sz w:val="40"/>
+          <w:szCs w:val="40"/>
+        </w:rPr>
+        <w:t>al</w:t>
+      </w:r>
       <w:r>
         <w:rPr>
           <w:b/>
@@ -589,333 +729,8 @@
           <w:sz w:val="24"/>
           <w:szCs w:val="24"/>
         </w:rPr>
-        <w:t xml:space="preserve">- </w:t>
-      </w:r>
-      <w:r>
-        <w:rPr>
-          <w:sz w:val="24"/>
-          <w:szCs w:val="24"/>
-        </w:rPr>
-        <w:t>Kann effektiv mit großen Datensätzen arbeiten</w:t>
-      </w:r>
-    </w:p>
-    <w:p>
-      <w:pPr>
-        <w:rPr>
-          <w:sz w:val="24"/>
-          <w:szCs w:val="24"/>
-        </w:rPr>
-      </w:pPr>
-      <w:r>
-        <w:rPr>
-          <w:sz w:val="24"/>
-          <w:szCs w:val="24"/>
-        </w:rPr>
-        <w:t>- Wenig Rechenaufwand</w:t>
-      </w:r>
-    </w:p>
-    <w:p>
-      <w:pPr>
-        <w:rPr>
-          <w:sz w:val="24"/>
-          <w:szCs w:val="24"/>
-        </w:rPr>
-      </w:pPr>
-      <w:r>
-        <w:rPr>
-          <w:sz w:val="24"/>
-          <w:szCs w:val="24"/>
-        </w:rPr>
-        <w:t>- einfach zu implementieren</w:t>
-      </w:r>
-    </w:p>
-    <w:p>
-      <w:pPr>
-        <w:rPr>
-          <w:sz w:val="24"/>
-          <w:szCs w:val="24"/>
-        </w:rPr>
-      </w:pPr>
-      <w:r>
-        <w:rPr>
-          <w:sz w:val="24"/>
-          <w:szCs w:val="24"/>
-        </w:rPr>
-        <w:t>- funktioniert auch gut auf kleinen Datensätzen</w:t>
-      </w:r>
-    </w:p>
-    <w:p>
-      <w:pPr>
-        <w:rPr>
-          <w:sz w:val="24"/>
-          <w:szCs w:val="24"/>
-        </w:rPr>
-      </w:pPr>
-      <w:r>
-        <w:rPr>
-          <w:sz w:val="24"/>
-          <w:szCs w:val="24"/>
-        </w:rPr>
-        <w:t>- Erzielt in der Textklassifizierung gute Ergebnisse</w:t>
-      </w:r>
-    </w:p>
-    <w:p>
-      <w:pPr>
-        <w:rPr>
-          <w:sz w:val="24"/>
-          <w:szCs w:val="24"/>
-        </w:rPr>
-      </w:pPr>
-      <w:r>
-        <w:rPr>
-          <w:sz w:val="24"/>
-          <w:szCs w:val="24"/>
-        </w:rPr>
-        <w:t>- Kann mit mehr als nur 2 Klassen arbeiten (beliebig viele)</w:t>
-      </w:r>
-    </w:p>
-    <w:p>
-      <w:pPr>
-        <w:rPr>
-          <w:sz w:val="24"/>
-          <w:szCs w:val="24"/>
-        </w:rPr>
-      </w:pPr>
-    </w:p>
-    <w:p>
-      <w:pPr>
-        <w:rPr>
-          <w:sz w:val="24"/>
-          <w:szCs w:val="24"/>
-        </w:rPr>
-      </w:pPr>
-      <w:r>
-        <w:rPr>
-          <w:b/>
-          <w:sz w:val="40"/>
-          <w:szCs w:val="40"/>
-        </w:rPr>
-        <w:t>Nachteile Naive</w:t>
-      </w:r>
-      <w:r>
-        <w:rPr>
-          <w:b/>
-          <w:sz w:val="40"/>
-          <w:szCs w:val="40"/>
-        </w:rPr>
-        <w:t xml:space="preserve"> </w:t>
-      </w:r>
-      <w:proofErr w:type="spellStart"/>
-      <w:r>
-        <w:rPr>
-          <w:b/>
-          <w:sz w:val="40"/>
-          <w:szCs w:val="40"/>
-        </w:rPr>
-        <w:t>Bayes</w:t>
-      </w:r>
-      <w:proofErr w:type="spellEnd"/>
-      <w:r>
-        <w:rPr>
-          <w:b/>
-          <w:sz w:val="40"/>
-          <w:szCs w:val="40"/>
-        </w:rPr>
-        <w:t xml:space="preserve"> </w:t>
-      </w:r>
-      <w:proofErr w:type="spellStart"/>
-      <w:r>
-        <w:rPr>
-          <w:b/>
-          <w:sz w:val="40"/>
-          <w:szCs w:val="40"/>
-        </w:rPr>
-        <w:t>Klassifizierer</w:t>
-      </w:r>
-      <w:proofErr w:type="spellEnd"/>
-      <w:r>
-        <w:rPr>
-          <w:b/>
-          <w:sz w:val="40"/>
-          <w:szCs w:val="40"/>
-        </w:rPr>
-        <w:t>:</w:t>
-      </w:r>
-    </w:p>
-    <w:p>
-      <w:pPr>
-        <w:rPr>
-          <w:sz w:val="24"/>
-          <w:szCs w:val="24"/>
-        </w:rPr>
-      </w:pPr>
-      <w:r>
-        <w:rPr>
-          <w:sz w:val="24"/>
-          <w:szCs w:val="24"/>
-        </w:rPr>
-        <w:t xml:space="preserve">- </w:t>
-      </w:r>
-      <w:r>
-        <w:rPr>
-          <w:sz w:val="24"/>
-          <w:szCs w:val="24"/>
-        </w:rPr>
-        <w:t>Schwierig</w:t>
-      </w:r>
-      <w:r>
-        <w:rPr>
-          <w:sz w:val="24"/>
-          <w:szCs w:val="24"/>
-        </w:rPr>
-        <w:t>/aufw</w:t>
-      </w:r>
-      <w:r>
-        <w:rPr>
-          <w:sz w:val="24"/>
-          <w:szCs w:val="24"/>
-        </w:rPr>
-        <w:t>ändig</w:t>
-      </w:r>
-      <w:r>
-        <w:rPr>
-          <w:sz w:val="24"/>
-          <w:szCs w:val="24"/>
-        </w:rPr>
-        <w:t xml:space="preserve"> den Datensatz mit den unabhängigen Merkmalen zu</w:t>
-      </w:r>
-      <w:r>
-        <w:rPr>
-          <w:sz w:val="24"/>
-          <w:szCs w:val="24"/>
-        </w:rPr>
-        <w:t>r sinnvollen Klassifikation</w:t>
-      </w:r>
-      <w:r>
-        <w:rPr>
-          <w:sz w:val="24"/>
-          <w:szCs w:val="24"/>
-        </w:rPr>
-        <w:t>/Vorhersage</w:t>
-      </w:r>
-      <w:r>
-        <w:rPr>
-          <w:sz w:val="24"/>
-          <w:szCs w:val="24"/>
-        </w:rPr>
-        <w:t xml:space="preserve"> zu</w:t>
-      </w:r>
-      <w:r>
-        <w:rPr>
-          <w:sz w:val="24"/>
-          <w:szCs w:val="24"/>
-        </w:rPr>
-        <w:t xml:space="preserve"> erst</w:t>
-      </w:r>
-      <w:r>
-        <w:rPr>
-          <w:sz w:val="24"/>
-          <w:szCs w:val="24"/>
-        </w:rPr>
-        <w:t>e</w:t>
-      </w:r>
-      <w:r>
-        <w:rPr>
-          <w:sz w:val="24"/>
-          <w:szCs w:val="24"/>
-        </w:rPr>
-        <w:t>llen</w:t>
-      </w:r>
-    </w:p>
-    <w:p>
-      <w:pPr>
-        <w:rPr>
-          <w:sz w:val="24"/>
-          <w:szCs w:val="24"/>
-        </w:rPr>
-      </w:pPr>
-    </w:p>
-    <w:p>
-      <w:pPr>
-        <w:rPr>
-          <w:sz w:val="24"/>
-          <w:szCs w:val="24"/>
-        </w:rPr>
-      </w:pPr>
-      <w:r>
-        <w:rPr>
-          <w:b/>
-          <w:sz w:val="40"/>
-          <w:szCs w:val="40"/>
-        </w:rPr>
-        <w:t xml:space="preserve">Anwendungen </w:t>
-      </w:r>
-      <w:proofErr w:type="spellStart"/>
-      <w:r>
-        <w:rPr>
-          <w:b/>
-          <w:sz w:val="40"/>
-          <w:szCs w:val="40"/>
-        </w:rPr>
-        <w:t>NaiveBayesMultinomi</w:t>
-      </w:r>
-      <w:r>
-        <w:rPr>
-          <w:b/>
-          <w:sz w:val="40"/>
-          <w:szCs w:val="40"/>
-        </w:rPr>
-        <w:t>al</w:t>
-      </w:r>
-      <w:proofErr w:type="spellEnd"/>
-      <w:r>
-        <w:rPr>
-          <w:b/>
-          <w:sz w:val="40"/>
-          <w:szCs w:val="40"/>
-        </w:rPr>
-        <w:t>:</w:t>
-      </w:r>
-    </w:p>
-    <w:p>
-      <w:pPr>
-        <w:rPr>
-          <w:sz w:val="24"/>
-          <w:szCs w:val="24"/>
-        </w:rPr>
-      </w:pPr>
-      <w:r>
-        <w:rPr>
-          <w:sz w:val="24"/>
-          <w:szCs w:val="24"/>
-        </w:rPr>
-        <w:t xml:space="preserve">- </w:t>
-      </w:r>
-      <w:proofErr w:type="spellStart"/>
-      <w:r>
-        <w:rPr>
-          <w:sz w:val="24"/>
-          <w:szCs w:val="24"/>
-        </w:rPr>
-        <w:t>Spamfilterun</w:t>
-      </w:r>
-      <w:proofErr w:type="spellEnd"/>
-      <w:r>
-        <w:rPr>
-          <w:sz w:val="24"/>
-          <w:szCs w:val="24"/>
-        </w:rPr>
-        <w:t xml:space="preserve">, Textklassifikation, </w:t>
-      </w:r>
-      <w:proofErr w:type="spellStart"/>
-      <w:r>
-        <w:rPr>
-          <w:sz w:val="24"/>
-          <w:szCs w:val="24"/>
-        </w:rPr>
-        <w:t>Sentimentanalyse</w:t>
-      </w:r>
-      <w:proofErr w:type="spellEnd"/>
+        <w:t>- Spamfilterun, Textklassifikation, Sentimentanalyse</w:t>
+      </w:r>
       <w:r>
         <w:rPr>
           <w:sz w:val="24"/>
@@ -997,15 +812,8 @@
           <w:szCs w:val="40"/>
         </w:rPr>
       </w:pPr>
-    </w:p>
-    <w:p>
-      <w:pPr>
-        <w:rPr>
-          <w:b/>
-          <w:sz w:val="40"/>
-          <w:szCs w:val="40"/>
-        </w:rPr>
-      </w:pPr>
+      <w:bookmarkStart w:id="0" w:name="_GoBack"/>
+      <w:bookmarkEnd w:id="0"/>
     </w:p>
     <w:p>
       <w:pPr>
@@ -1095,8 +903,6 @@
           <w:t>https://de.wikipedia.org/wiki/Satz_von_Bayes</w:t>
         </w:r>
       </w:hyperlink>
-      <w:bookmarkStart w:id="0" w:name="_GoBack"/>
-      <w:bookmarkEnd w:id="0"/>
     </w:p>
     <w:sectPr>
       <w:pgSz w:w="11906" w:h="16838"/>

</xml_diff>